<commit_message>
The Exam -JS Advanced
</commit_message>
<xml_diff>
--- a/JS-Advanced/Exercises/Exam-Preparations/30.08.2018/03.Vacationer_Условие.docx
+++ b/JS-Advanced/Exercises/Exam-Preparations/30.08.2018/03.Vacationer_Условие.docx
@@ -12,8 +12,6 @@
       <w:r>
         <w:t>30.08.</w:t>
       </w:r>
-      <w:bookmarkStart w:id="0" w:name="_GoBack"/>
-      <w:bookmarkEnd w:id="0"/>
       <w:r>
         <w:t>201</w:t>
       </w:r>
@@ -45,21 +43,7 @@
         <w:rPr>
           <w:i/>
         </w:rPr>
-        <w:t xml:space="preserve">The travel agency decides that they want to keep some information about their clients who </w:t>
-      </w:r>
-      <w:proofErr w:type="gramStart"/>
-      <w:r>
-        <w:rPr>
-          <w:i/>
-        </w:rPr>
-        <w:t>get</w:t>
-      </w:r>
-      <w:proofErr w:type="gramEnd"/>
-      <w:r>
-        <w:rPr>
-          <w:i/>
-        </w:rPr>
-        <w:t xml:space="preserve"> registered on their website. Your task for this additional functionality is to implement a simple class about the average vacationer. </w:t>
+        <w:t xml:space="preserve">The travel agency decides that they want to keep some information about their clients who get registered on their website. Your task for this additional functionality is to implement a simple class about the average vacationer. </w:t>
       </w:r>
     </w:p>
     <w:p>
@@ -751,97 +735,146 @@
         </w:rPr>
       </w:pPr>
       <w:r>
+        <w:rPr>
+          <w:highlight w:val="yellow"/>
+        </w:rPr>
         <w:t>The class constructor receives</w:t>
       </w:r>
       <w:r>
+        <w:rPr>
+          <w:highlight w:val="yellow"/>
+        </w:rPr>
         <w:t xml:space="preserve"> the </w:t>
       </w:r>
       <w:r>
         <w:rPr>
           <w:rStyle w:val="CodeChar"/>
+          <w:highlight w:val="yellow"/>
         </w:rPr>
         <w:t>fullName</w:t>
       </w:r>
       <w:r>
+        <w:rPr>
+          <w:highlight w:val="yellow"/>
+        </w:rPr>
         <w:t xml:space="preserve"> of the vacationer and</w:t>
       </w:r>
       <w:r>
+        <w:rPr>
+          <w:highlight w:val="yellow"/>
+        </w:rPr>
         <w:t xml:space="preserve"> an </w:t>
       </w:r>
       <w:r>
         <w:rPr>
           <w:rStyle w:val="Strong"/>
+          <w:highlight w:val="yellow"/>
         </w:rPr>
         <w:t>optional object parameter</w:t>
       </w:r>
       <w:r>
+        <w:rPr>
+          <w:highlight w:val="yellow"/>
+        </w:rPr>
         <w:t xml:space="preserve"> that </w:t>
       </w:r>
       <w:r>
+        <w:rPr>
+          <w:highlight w:val="yellow"/>
+        </w:rPr>
         <w:t xml:space="preserve">describes the </w:t>
       </w:r>
       <w:r>
         <w:rPr>
           <w:rStyle w:val="CodeChar"/>
+          <w:highlight w:val="yellow"/>
         </w:rPr>
         <w:t>creditCard</w:t>
       </w:r>
       <w:r>
-        <w:t xml:space="preserve"> details. </w:t>
-      </w:r>
-      <w:r>
+        <w:rPr>
+          <w:highlight w:val="yellow"/>
+        </w:rPr>
+        <w:t xml:space="preserve"> details.</w:t>
+      </w:r>
+      <w:r>
+        <w:t xml:space="preserve"> </w:t>
+      </w:r>
+      <w:r>
+        <w:rPr>
+          <w:highlight w:val="yellow"/>
+        </w:rPr>
         <w:t xml:space="preserve">If the </w:t>
       </w:r>
       <w:r>
         <w:rPr>
           <w:rStyle w:val="CodeChar"/>
+          <w:highlight w:val="yellow"/>
         </w:rPr>
         <w:t>creditCard</w:t>
       </w:r>
       <w:r>
+        <w:rPr>
+          <w:highlight w:val="yellow"/>
+        </w:rPr>
         <w:t xml:space="preserve"> parameter is </w:t>
       </w:r>
       <w:r>
         <w:rPr>
           <w:rStyle w:val="Strong"/>
+          <w:highlight w:val="yellow"/>
         </w:rPr>
         <w:t>missing</w:t>
       </w:r>
       <w:r>
+        <w:rPr>
+          <w:highlight w:val="yellow"/>
+        </w:rPr>
         <w:t xml:space="preserve">, you must use the following </w:t>
       </w:r>
       <w:r>
         <w:rPr>
           <w:rStyle w:val="Strong"/>
+          <w:highlight w:val="yellow"/>
         </w:rPr>
         <w:t>default values</w:t>
       </w:r>
       <w:r>
+        <w:rPr>
+          <w:highlight w:val="yellow"/>
+        </w:rPr>
         <w:t xml:space="preserve">: </w:t>
       </w:r>
       <w:r>
+        <w:rPr>
+          <w:highlight w:val="yellow"/>
+        </w:rPr>
         <w:t xml:space="preserve"> </w:t>
       </w:r>
       <w:r>
         <w:rPr>
           <w:rStyle w:val="CodeChar"/>
+          <w:highlight w:val="yellow"/>
         </w:rPr>
         <w:t>cardNumber</w:t>
       </w:r>
       <w:r>
         <w:rPr>
+          <w:highlight w:val="yellow"/>
           <w:lang w:val="en-GB" w:eastAsia="en-GB"/>
         </w:rPr>
         <w:t xml:space="preserve"> – </w:t>
       </w:r>
       <w:r>
         <w:rPr>
+          <w:highlight w:val="yellow"/>
           <w:lang w:val="en-GB" w:eastAsia="en-GB"/>
         </w:rPr>
         <w:t>1111</w:t>
       </w:r>
       <w:r>
         <w:rPr>
+          <w:highlight w:val="yellow"/>
           <w:lang w:val="en-GB" w:eastAsia="en-GB"/>
         </w:rPr>
         <w:t xml:space="preserve">, </w:t>
@@ -849,11 +882,13 @@
       <w:r>
         <w:rPr>
           <w:rStyle w:val="CodeChar"/>
+          <w:highlight w:val="yellow"/>
         </w:rPr>
         <w:t>expirationDate</w:t>
       </w:r>
       <w:r>
         <w:rPr>
+          <w:highlight w:val="yellow"/>
           <w:lang w:val="en-GB" w:eastAsia="en-GB"/>
         </w:rPr>
         <w:t xml:space="preserve"> – “”, </w:t>
@@ -861,17 +896,20 @@
       <w:r>
         <w:rPr>
           <w:rStyle w:val="CodeChar"/>
+          <w:highlight w:val="yellow"/>
         </w:rPr>
         <w:t>securityNumber</w:t>
       </w:r>
       <w:r>
         <w:rPr>
+          <w:highlight w:val="yellow"/>
           <w:lang w:val="en-GB" w:eastAsia="en-GB"/>
         </w:rPr>
         <w:t xml:space="preserve"> – </w:t>
       </w:r>
       <w:r>
         <w:rPr>
+          <w:highlight w:val="yellow"/>
           <w:lang w:val="en-GB" w:eastAsia="en-GB"/>
         </w:rPr>
         <w:t>111</w:t>
@@ -884,6 +922,7 @@
       </w:r>
       <w:r>
         <w:rPr>
+          <w:highlight w:val="yellow"/>
           <w:lang w:val="en-GB" w:eastAsia="en-GB"/>
         </w:rPr>
         <w:t xml:space="preserve">You must initialize the </w:t>
@@ -891,14 +930,22 @@
       <w:r>
         <w:rPr>
           <w:rStyle w:val="CodeChar"/>
+          <w:highlight w:val="yellow"/>
         </w:rPr>
         <w:t>wishList</w:t>
+      </w:r>
+      <w:r>
+        <w:rPr>
+          <w:highlight w:val="yellow"/>
+          <w:lang w:val="en-GB" w:eastAsia="en-GB"/>
+        </w:rPr>
+        <w:t xml:space="preserve"> property as an empty array</w:t>
       </w:r>
       <w:r>
         <w:rPr>
           <w:lang w:val="en-GB" w:eastAsia="en-GB"/>
         </w:rPr>
-        <w:t xml:space="preserve"> property as an empty array. </w:t>
+        <w:t xml:space="preserve">. </w:t>
       </w:r>
       <w:r>
         <w:rPr>
@@ -1022,30 +1069,11 @@
         <w:rPr>
           <w:rStyle w:val="Strong"/>
         </w:rPr>
-        <w:t xml:space="preserve">exactly </w:t>
-      </w:r>
-      <w:proofErr w:type="gramStart"/>
-      <w:r>
-        <w:rPr>
-          <w:rStyle w:val="Strong"/>
-        </w:rPr>
-        <w:t>3</w:t>
-      </w:r>
-      <w:proofErr w:type="gramEnd"/>
-      <w:r>
-        <w:rPr>
-          <w:rStyle w:val="Strong"/>
-        </w:rPr>
-        <w:t xml:space="preserve"> names</w:t>
-      </w:r>
-      <w:r>
-        <w:t xml:space="preserve">. </w:t>
-      </w:r>
-      <w:proofErr w:type="gramStart"/>
-      <w:r>
-        <w:t>Also</w:t>
-      </w:r>
-      <w:proofErr w:type="gramEnd"/>
+        <w:t>exactly 3 names</w:t>
+      </w:r>
+      <w:r>
+        <w:t>. Also</w:t>
+      </w:r>
       <w:r>
         <w:t xml:space="preserve"> each name</w:t>
       </w:r>
@@ -1107,13 +1135,8 @@
       <w:r>
         <w:br/>
       </w:r>
-      <w:proofErr w:type="gramStart"/>
-      <w:r>
-        <w:t>First of all</w:t>
-      </w:r>
-      <w:proofErr w:type="gramEnd"/>
-      <w:r>
-        <w:t>, i</w:t>
+      <w:r>
+        <w:t>First of all, i</w:t>
       </w:r>
       <w:r>
         <w:t xml:space="preserve">n case that </w:t>
@@ -1329,15 +1352,7 @@
         <w:t>less arguments</w:t>
       </w:r>
       <w:r>
-        <w:t xml:space="preserve"> </w:t>
-      </w:r>
-      <w:proofErr w:type="gramStart"/>
-      <w:r>
-        <w:t>are received</w:t>
-      </w:r>
-      <w:proofErr w:type="gramEnd"/>
-      <w:r>
-        <w:t xml:space="preserve">, throw an error: </w:t>
+        <w:t xml:space="preserve"> are received, throw an error: </w:t>
       </w:r>
       <w:r>
         <w:rPr>
@@ -1439,15 +1454,7 @@
         <w:t>string</w:t>
       </w:r>
       <w:r>
-        <w:t xml:space="preserve"> – either the name of a city, or the name of a country. Every time a destination </w:t>
-      </w:r>
-      <w:proofErr w:type="gramStart"/>
-      <w:r>
-        <w:t>is added</w:t>
-      </w:r>
-      <w:proofErr w:type="gramEnd"/>
-      <w:r>
-        <w:t xml:space="preserve"> to the </w:t>
+        <w:t xml:space="preserve"> – either the name of a city, or the name of a country. Every time a destination is added to the </w:t>
       </w:r>
       <w:proofErr w:type="spellStart"/>
       <w:r>
@@ -1520,13 +1527,8 @@
         <w:t>already exists in the wish list</w:t>
       </w:r>
       <w:r>
-        <w:t xml:space="preserve"> is to </w:t>
-      </w:r>
-      <w:proofErr w:type="gramStart"/>
-      <w:r>
-        <w:t>be added</w:t>
-      </w:r>
-      <w:proofErr w:type="gramEnd"/>
+        <w:t xml:space="preserve"> is to be added</w:t>
+      </w:r>
       <w:r>
         <w:t xml:space="preserve">, throw the error: </w:t>
       </w:r>
@@ -1762,6 +1764,7 @@
                 <w:lang w:val="en-GB" w:eastAsia="en-GB"/>
               </w:rPr>
             </w:pPr>
+            <w:bookmarkStart w:id="0" w:name="_GoBack"/>
             <w:r>
               <w:rPr>
                 <w:rFonts w:ascii="Consolas" w:eastAsia="Times New Roman" w:hAnsi="Consolas" w:cs="Times New Roman"/>
@@ -3876,6 +3879,7 @@
               </w:rPr>
               <w:t>());</w:t>
             </w:r>
+            <w:bookmarkEnd w:id="0"/>
             <w:r>
               <w:rPr>
                 <w:rFonts w:ascii="Consolas" w:hAnsi="Consolas"/>
@@ -4695,7 +4699,7 @@
             </wp:anchor>
           </w:drawing>
         </mc:Choice>
-        <mc:Fallback xmlns:cx5="http://schemas.microsoft.com/office/drawing/2016/5/11/chartex" xmlns:cx4="http://schemas.microsoft.com/office/drawing/2016/5/10/chartex" xmlns:cx3="http://schemas.microsoft.com/office/drawing/2016/5/9/chartex" xmlns:cx2="http://schemas.microsoft.com/office/drawing/2015/10/21/chartex">
+        <mc:Fallback xmlns:cx2="http://schemas.microsoft.com/office/drawing/2015/10/21/chartex" xmlns:cx3="http://schemas.microsoft.com/office/drawing/2016/5/9/chartex" xmlns:cx4="http://schemas.microsoft.com/office/drawing/2016/5/10/chartex" xmlns:cx5="http://schemas.microsoft.com/office/drawing/2016/5/11/chartex">
           <w:pict>
             <v:line w14:anchorId="6825BC65" id="Straight Connector 1" o:spid="_x0000_s1026" style="position:absolute;flip:y;z-index:251666432;visibility:visible;mso-wrap-style:square;mso-wrap-distance-left:9pt;mso-wrap-distance-top:0;mso-wrap-distance-right:9pt;mso-wrap-distance-bottom:0;mso-position-horizontal:absolute;mso-position-horizontal-relative:text;mso-position-vertical:absolute;mso-position-vertical-relative:text" from="-.1pt,5.2pt" to="520.7pt,5.2pt" o:gfxdata="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" strokecolor="#f37123" strokeweight="1pt">
               <v:stroke endcap="round"/>
@@ -11373,7 +11377,7 @@
 </file>
 
 <file path=customXml/itemProps1.xml><?xml version="1.0" encoding="utf-8"?>
-<ds:datastoreItem xmlns:ds="http://schemas.openxmlformats.org/officeDocument/2006/customXml" ds:itemID="{09A9246D-F310-4D6E-91BF-D88E8EDBE4B3}">
+<ds:datastoreItem xmlns:ds="http://schemas.openxmlformats.org/officeDocument/2006/customXml" ds:itemID="{B4AC2531-765D-46C2-8D17-F4B9083C8BD5}">
   <ds:schemaRefs>
     <ds:schemaRef ds:uri="http://schemas.openxmlformats.org/officeDocument/2006/bibliography"/>
   </ds:schemaRefs>

</xml_diff>